<commit_message>
Moviendo la relacion 4 y retocando los indices.
</commit_message>
<xml_diff>
--- a/Relacion1/Relacion1.docx
+++ b/Relacion1/Relacion1.docx
@@ -109,7 +109,7 @@
                                 <w:sdtContent>
                                   <w:p>
                                     <w:pPr>
-                                      <w:pStyle w:val="Sinespaciado"/>
+                                      <w:pStyle w:val="NoSpacing"/>
                                       <w:jc w:val="right"/>
                                       <w:rPr>
                                         <w:caps/>
@@ -182,7 +182,7 @@
                           <w:sdtContent>
                             <w:p>
                               <w:pPr>
-                                <w:pStyle w:val="Sinespaciado"/>
+                                <w:pStyle w:val="NoSpacing"/>
                                 <w:jc w:val="right"/>
                                 <w:rPr>
                                   <w:caps/>
@@ -301,7 +301,7 @@
                                 <w:sdtContent>
                                   <w:p>
                                     <w:pPr>
-                                      <w:pStyle w:val="Sinespaciado"/>
+                                      <w:pStyle w:val="NoSpacing"/>
                                       <w:jc w:val="right"/>
                                       <w:rPr>
                                         <w:caps/>
@@ -324,7 +324,7 @@
                               </w:sdt>
                               <w:p>
                                 <w:pPr>
-                                  <w:pStyle w:val="Sinespaciado"/>
+                                  <w:pStyle w:val="NoSpacing"/>
                                   <w:jc w:val="right"/>
                                   <w:rPr>
                                     <w:caps/>
@@ -345,7 +345,7 @@
                               </w:p>
                               <w:p>
                                 <w:pPr>
-                                  <w:pStyle w:val="Sinespaciado"/>
+                                  <w:pStyle w:val="NoSpacing"/>
                                   <w:jc w:val="right"/>
                                   <w:rPr>
                                     <w:caps/>
@@ -384,7 +384,7 @@
                               </w:p>
                               <w:p>
                                 <w:pPr>
-                                  <w:pStyle w:val="Sinespaciado"/>
+                                  <w:pStyle w:val="NoSpacing"/>
                                   <w:jc w:val="right"/>
                                   <w:rPr>
                                     <w:caps/>
@@ -470,7 +470,7 @@
                           <w:sdtContent>
                             <w:p>
                               <w:pPr>
-                                <w:pStyle w:val="Sinespaciado"/>
+                                <w:pStyle w:val="NoSpacing"/>
                                 <w:jc w:val="right"/>
                                 <w:rPr>
                                   <w:caps/>
@@ -493,7 +493,7 @@
                         </w:sdt>
                         <w:p>
                           <w:pPr>
-                            <w:pStyle w:val="Sinespaciado"/>
+                            <w:pStyle w:val="NoSpacing"/>
                             <w:jc w:val="right"/>
                             <w:rPr>
                               <w:caps/>
@@ -514,7 +514,7 @@
                         </w:p>
                         <w:p>
                           <w:pPr>
-                            <w:pStyle w:val="Sinespaciado"/>
+                            <w:pStyle w:val="NoSpacing"/>
                             <w:jc w:val="right"/>
                             <w:rPr>
                               <w:caps/>
@@ -553,7 +553,7 @@
                         </w:p>
                         <w:p>
                           <w:pPr>
-                            <w:pStyle w:val="Sinespaciado"/>
+                            <w:pStyle w:val="NoSpacing"/>
                             <w:jc w:val="right"/>
                             <w:rPr>
                               <w:caps/>
@@ -678,7 +678,7 @@
                             <w:txbxContent>
                               <w:p>
                                 <w:pPr>
-                                  <w:pStyle w:val="Sinespaciado"/>
+                                  <w:pStyle w:val="NoSpacing"/>
                                   <w:jc w:val="right"/>
                                   <w:rPr>
                                     <w:caps/>
@@ -760,7 +760,7 @@
                                 <w:sdtContent>
                                   <w:p>
                                     <w:pPr>
-                                      <w:pStyle w:val="Sinespaciado"/>
+                                      <w:pStyle w:val="NoSpacing"/>
                                       <w:jc w:val="right"/>
                                       <w:rPr>
                                         <w:smallCaps/>
@@ -808,7 +808,7 @@
                       <w:txbxContent>
                         <w:p>
                           <w:pPr>
-                            <w:pStyle w:val="Sinespaciado"/>
+                            <w:pStyle w:val="NoSpacing"/>
                             <w:jc w:val="right"/>
                             <w:rPr>
                               <w:caps/>
@@ -890,7 +890,7 @@
                           <w:sdtContent>
                             <w:p>
                               <w:pPr>
-                                <w:pStyle w:val="Sinespaciado"/>
+                                <w:pStyle w:val="NoSpacing"/>
                                 <w:jc w:val="right"/>
                                 <w:rPr>
                                   <w:smallCaps/>
@@ -1099,7 +1099,7 @@
       <w:sdtContent>
         <w:p>
           <w:pPr>
-            <w:pStyle w:val="TtuloTDC"/>
+            <w:pStyle w:val="TOCHeading"/>
           </w:pPr>
           <w:r>
             <w:t>Contenido</w:t>
@@ -1107,7 +1107,7 @@
         </w:p>
         <w:p>
           <w:pPr>
-            <w:pStyle w:val="TDC1"/>
+            <w:pStyle w:val="TOC1"/>
             <w:tabs>
               <w:tab w:val="right" w:leader="dot" w:pos="8494"/>
             </w:tabs>
@@ -1138,10 +1138,10 @@
             </w:rPr>
             <w:fldChar w:fldCharType="separate"/>
           </w:r>
-          <w:hyperlink w:anchor="_Toc3460490" w:history="1">
+          <w:hyperlink w:anchor="_Toc3704764" w:history="1">
             <w:r>
               <w:rPr>
-                <w:rStyle w:val="Hipervnculo"/>
+                <w:rStyle w:val="Hyperlink"/>
                 <w:noProof/>
               </w:rPr>
               <w:t>1. Autores</w:t>
@@ -1165,7 +1165,7 @@
                 <w:noProof/>
                 <w:webHidden/>
               </w:rPr>
-              <w:instrText xml:space="preserve"> PAGEREF _Toc3460490 \h </w:instrText>
+              <w:instrText xml:space="preserve"> PAGEREF _Toc3704764 \h </w:instrText>
             </w:r>
             <w:r>
               <w:rPr>
@@ -1198,7 +1198,7 @@
         </w:p>
         <w:p>
           <w:pPr>
-            <w:pStyle w:val="TDC1"/>
+            <w:pStyle w:val="TOC1"/>
             <w:tabs>
               <w:tab w:val="right" w:leader="dot" w:pos="8494"/>
             </w:tabs>
@@ -1208,10 +1208,10 @@
               <w:lang w:eastAsia="es-ES"/>
             </w:rPr>
           </w:pPr>
-          <w:hyperlink w:anchor="_Toc3460491" w:history="1">
+          <w:hyperlink w:anchor="_Toc3704765" w:history="1">
             <w:r>
               <w:rPr>
-                <w:rStyle w:val="Hipervnculo"/>
+                <w:rStyle w:val="Hyperlink"/>
                 <w:noProof/>
               </w:rPr>
               <w:t>2. Introducción</w:t>
@@ -1235,7 +1235,7 @@
                 <w:noProof/>
                 <w:webHidden/>
               </w:rPr>
-              <w:instrText xml:space="preserve"> PAGEREF _Toc3460491 \h </w:instrText>
+              <w:instrText xml:space="preserve"> PAGEREF _Toc3704765 \h </w:instrText>
             </w:r>
             <w:r>
               <w:rPr>
@@ -1268,7 +1268,7 @@
         </w:p>
         <w:p>
           <w:pPr>
-            <w:pStyle w:val="TDC1"/>
+            <w:pStyle w:val="TOC1"/>
             <w:tabs>
               <w:tab w:val="right" w:leader="dot" w:pos="8494"/>
             </w:tabs>
@@ -1278,20 +1278,13 @@
               <w:lang w:eastAsia="es-ES"/>
             </w:rPr>
           </w:pPr>
-          <w:hyperlink w:anchor="_Toc3460492" w:history="1">
+          <w:hyperlink w:anchor="_Toc3704766" w:history="1">
             <w:r>
               <w:rPr>
-                <w:rStyle w:val="Hipervnculo"/>
+                <w:rStyle w:val="Hyperlink"/>
                 <w:noProof/>
               </w:rPr>
-              <w:t>3</w:t>
-            </w:r>
-            <w:r>
-              <w:rPr>
-                <w:rStyle w:val="Hipervnculo"/>
-                <w:noProof/>
-              </w:rPr>
-              <w:t>. Actividades a realizar</w:t>
+              <w:t>3. Actividades a realizar</w:t>
             </w:r>
             <w:r>
               <w:rPr>
@@ -1312,7 +1305,7 @@
                 <w:noProof/>
                 <w:webHidden/>
               </w:rPr>
-              <w:instrText xml:space="preserve"> PAGEREF _Toc3460492 \h </w:instrText>
+              <w:instrText xml:space="preserve"> PAGEREF _Toc3704766 \h </w:instrText>
             </w:r>
             <w:r>
               <w:rPr>
@@ -1345,7 +1338,7 @@
         </w:p>
         <w:p>
           <w:pPr>
-            <w:pStyle w:val="TDC2"/>
+            <w:pStyle w:val="TOC2"/>
             <w:tabs>
               <w:tab w:val="right" w:leader="dot" w:pos="8494"/>
             </w:tabs>
@@ -1355,20 +1348,13 @@
               <w:lang w:eastAsia="es-ES"/>
             </w:rPr>
           </w:pPr>
-          <w:hyperlink w:anchor="_Toc3460493" w:history="1">
+          <w:hyperlink w:anchor="_Toc3704767" w:history="1">
             <w:r>
               <w:rPr>
-                <w:rStyle w:val="Hipervnculo"/>
+                <w:rStyle w:val="Hyperlink"/>
                 <w:noProof/>
               </w:rPr>
-              <w:t>3</w:t>
-            </w:r>
-            <w:r>
-              <w:rPr>
-                <w:rStyle w:val="Hipervnculo"/>
-                <w:noProof/>
-              </w:rPr>
-              <w:t>.1. Ejercicio 1</w:t>
+              <w:t>3.1. Ejercicio 1 – TIPOS DE DATOS ENTEROS</w:t>
             </w:r>
             <w:r>
               <w:rPr>
@@ -1389,7 +1375,7 @@
                 <w:noProof/>
                 <w:webHidden/>
               </w:rPr>
-              <w:instrText xml:space="preserve"> PAGEREF _Toc3460493 \h </w:instrText>
+              <w:instrText xml:space="preserve"> PAGEREF _Toc3704767 \h </w:instrText>
             </w:r>
             <w:r>
               <w:rPr>
@@ -1421,6 +1407,446 @@
           </w:hyperlink>
         </w:p>
         <w:p>
+          <w:pPr>
+            <w:pStyle w:val="TOC2"/>
+            <w:tabs>
+              <w:tab w:val="right" w:leader="dot" w:pos="8494"/>
+            </w:tabs>
+            <w:rPr>
+              <w:rFonts w:eastAsiaTheme="minorEastAsia"/>
+              <w:noProof/>
+              <w:lang w:eastAsia="es-ES"/>
+            </w:rPr>
+          </w:pPr>
+          <w:hyperlink w:anchor="_Toc3704768" w:history="1">
+            <w:r>
+              <w:rPr>
+                <w:rStyle w:val="Hyperlink"/>
+                <w:noProof/>
+              </w:rPr>
+              <w:t>3.2. Ejercicio 2 – TIPOS DE DATOS DISCRETOS</w:t>
+            </w:r>
+            <w:r>
+              <w:rPr>
+                <w:noProof/>
+                <w:webHidden/>
+              </w:rPr>
+              <w:tab/>
+            </w:r>
+            <w:r>
+              <w:rPr>
+                <w:noProof/>
+                <w:webHidden/>
+              </w:rPr>
+              <w:fldChar w:fldCharType="begin"/>
+            </w:r>
+            <w:r>
+              <w:rPr>
+                <w:noProof/>
+                <w:webHidden/>
+              </w:rPr>
+              <w:instrText xml:space="preserve"> PAGEREF _Toc3704768 \h </w:instrText>
+            </w:r>
+            <w:r>
+              <w:rPr>
+                <w:noProof/>
+                <w:webHidden/>
+              </w:rPr>
+            </w:r>
+            <w:r>
+              <w:rPr>
+                <w:noProof/>
+                <w:webHidden/>
+              </w:rPr>
+              <w:fldChar w:fldCharType="separate"/>
+            </w:r>
+            <w:r>
+              <w:rPr>
+                <w:noProof/>
+                <w:webHidden/>
+              </w:rPr>
+              <w:t>3</w:t>
+            </w:r>
+            <w:r>
+              <w:rPr>
+                <w:noProof/>
+                <w:webHidden/>
+              </w:rPr>
+              <w:fldChar w:fldCharType="end"/>
+            </w:r>
+          </w:hyperlink>
+        </w:p>
+        <w:p>
+          <w:pPr>
+            <w:pStyle w:val="TOC2"/>
+            <w:tabs>
+              <w:tab w:val="right" w:leader="dot" w:pos="8494"/>
+            </w:tabs>
+            <w:rPr>
+              <w:rFonts w:eastAsiaTheme="minorEastAsia"/>
+              <w:noProof/>
+              <w:lang w:eastAsia="es-ES"/>
+            </w:rPr>
+          </w:pPr>
+          <w:hyperlink w:anchor="_Toc3704769" w:history="1">
+            <w:r>
+              <w:rPr>
+                <w:rStyle w:val="Hyperlink"/>
+                <w:noProof/>
+              </w:rPr>
+              <w:t xml:space="preserve">3.3. Ejercicio 3 </w:t>
+            </w:r>
+            <w:r>
+              <w:rPr>
+                <w:rStyle w:val="Hyperlink"/>
+                <w:noProof/>
+              </w:rPr>
+              <w:t>–</w:t>
+            </w:r>
+            <w:r>
+              <w:rPr>
+                <w:rStyle w:val="Hyperlink"/>
+                <w:noProof/>
+              </w:rPr>
+              <w:t xml:space="preserve"> TIPOS DE DATOS REALES</w:t>
+            </w:r>
+            <w:r>
+              <w:rPr>
+                <w:noProof/>
+                <w:webHidden/>
+              </w:rPr>
+              <w:tab/>
+            </w:r>
+            <w:r>
+              <w:rPr>
+                <w:noProof/>
+                <w:webHidden/>
+              </w:rPr>
+              <w:fldChar w:fldCharType="begin"/>
+            </w:r>
+            <w:r>
+              <w:rPr>
+                <w:noProof/>
+                <w:webHidden/>
+              </w:rPr>
+              <w:instrText xml:space="preserve"> PAGEREF _Toc3704769 \h </w:instrText>
+            </w:r>
+            <w:r>
+              <w:rPr>
+                <w:noProof/>
+                <w:webHidden/>
+              </w:rPr>
+            </w:r>
+            <w:r>
+              <w:rPr>
+                <w:noProof/>
+                <w:webHidden/>
+              </w:rPr>
+              <w:fldChar w:fldCharType="separate"/>
+            </w:r>
+            <w:r>
+              <w:rPr>
+                <w:noProof/>
+                <w:webHidden/>
+              </w:rPr>
+              <w:t>3</w:t>
+            </w:r>
+            <w:r>
+              <w:rPr>
+                <w:noProof/>
+                <w:webHidden/>
+              </w:rPr>
+              <w:fldChar w:fldCharType="end"/>
+            </w:r>
+          </w:hyperlink>
+        </w:p>
+        <w:p>
+          <w:pPr>
+            <w:pStyle w:val="TOC2"/>
+            <w:tabs>
+              <w:tab w:val="right" w:leader="dot" w:pos="8494"/>
+            </w:tabs>
+            <w:rPr>
+              <w:rFonts w:eastAsiaTheme="minorEastAsia"/>
+              <w:noProof/>
+              <w:lang w:eastAsia="es-ES"/>
+            </w:rPr>
+          </w:pPr>
+          <w:hyperlink w:anchor="_Toc3704770" w:history="1">
+            <w:r>
+              <w:rPr>
+                <w:rStyle w:val="Hyperlink"/>
+                <w:noProof/>
+              </w:rPr>
+              <w:t>3.4. Ejercicio 4 - ARRAYS</w:t>
+            </w:r>
+            <w:r>
+              <w:rPr>
+                <w:noProof/>
+                <w:webHidden/>
+              </w:rPr>
+              <w:tab/>
+            </w:r>
+            <w:r>
+              <w:rPr>
+                <w:noProof/>
+                <w:webHidden/>
+              </w:rPr>
+              <w:fldChar w:fldCharType="begin"/>
+            </w:r>
+            <w:r>
+              <w:rPr>
+                <w:noProof/>
+                <w:webHidden/>
+              </w:rPr>
+              <w:instrText xml:space="preserve"> PAGEREF _Toc3704770 \h </w:instrText>
+            </w:r>
+            <w:r>
+              <w:rPr>
+                <w:noProof/>
+                <w:webHidden/>
+              </w:rPr>
+            </w:r>
+            <w:r>
+              <w:rPr>
+                <w:noProof/>
+                <w:webHidden/>
+              </w:rPr>
+              <w:fldChar w:fldCharType="separate"/>
+            </w:r>
+            <w:r>
+              <w:rPr>
+                <w:noProof/>
+                <w:webHidden/>
+              </w:rPr>
+              <w:t>3</w:t>
+            </w:r>
+            <w:r>
+              <w:rPr>
+                <w:noProof/>
+                <w:webHidden/>
+              </w:rPr>
+              <w:fldChar w:fldCharType="end"/>
+            </w:r>
+          </w:hyperlink>
+        </w:p>
+        <w:p>
+          <w:pPr>
+            <w:pStyle w:val="TOC2"/>
+            <w:tabs>
+              <w:tab w:val="right" w:leader="dot" w:pos="8494"/>
+            </w:tabs>
+            <w:rPr>
+              <w:rFonts w:eastAsiaTheme="minorEastAsia"/>
+              <w:noProof/>
+              <w:lang w:eastAsia="es-ES"/>
+            </w:rPr>
+          </w:pPr>
+          <w:hyperlink w:anchor="_Toc3704771" w:history="1">
+            <w:r>
+              <w:rPr>
+                <w:rStyle w:val="Hyperlink"/>
+                <w:noProof/>
+              </w:rPr>
+              <w:t>3.5. Ejercicio 5 – CADENAS</w:t>
+            </w:r>
+            <w:r>
+              <w:rPr>
+                <w:noProof/>
+                <w:webHidden/>
+              </w:rPr>
+              <w:tab/>
+            </w:r>
+            <w:r>
+              <w:rPr>
+                <w:noProof/>
+                <w:webHidden/>
+              </w:rPr>
+              <w:fldChar w:fldCharType="begin"/>
+            </w:r>
+            <w:r>
+              <w:rPr>
+                <w:noProof/>
+                <w:webHidden/>
+              </w:rPr>
+              <w:instrText xml:space="preserve"> PAGEREF _Toc3704771 \h </w:instrText>
+            </w:r>
+            <w:r>
+              <w:rPr>
+                <w:noProof/>
+                <w:webHidden/>
+              </w:rPr>
+            </w:r>
+            <w:r>
+              <w:rPr>
+                <w:noProof/>
+                <w:webHidden/>
+              </w:rPr>
+              <w:fldChar w:fldCharType="separate"/>
+            </w:r>
+            <w:r>
+              <w:rPr>
+                <w:noProof/>
+                <w:webHidden/>
+              </w:rPr>
+              <w:t>6</w:t>
+            </w:r>
+            <w:r>
+              <w:rPr>
+                <w:noProof/>
+                <w:webHidden/>
+              </w:rPr>
+              <w:fldChar w:fldCharType="end"/>
+            </w:r>
+          </w:hyperlink>
+        </w:p>
+        <w:p>
+          <w:pPr>
+            <w:pStyle w:val="TOC2"/>
+            <w:tabs>
+              <w:tab w:val="right" w:leader="dot" w:pos="8494"/>
+            </w:tabs>
+            <w:rPr>
+              <w:rFonts w:eastAsiaTheme="minorEastAsia"/>
+              <w:noProof/>
+              <w:lang w:eastAsia="es-ES"/>
+            </w:rPr>
+          </w:pPr>
+          <w:hyperlink w:anchor="_Toc3704772" w:history="1">
+            <w:r>
+              <w:rPr>
+                <w:rStyle w:val="Hyperlink"/>
+                <w:noProof/>
+              </w:rPr>
+              <w:t>3.6. Ejercicio 6 – REGISTROS</w:t>
+            </w:r>
+            <w:r>
+              <w:rPr>
+                <w:noProof/>
+                <w:webHidden/>
+              </w:rPr>
+              <w:tab/>
+            </w:r>
+            <w:r>
+              <w:rPr>
+                <w:noProof/>
+                <w:webHidden/>
+              </w:rPr>
+              <w:fldChar w:fldCharType="begin"/>
+            </w:r>
+            <w:r>
+              <w:rPr>
+                <w:noProof/>
+                <w:webHidden/>
+              </w:rPr>
+              <w:instrText xml:space="preserve"> PAGEREF _Toc3704772 \h </w:instrText>
+            </w:r>
+            <w:r>
+              <w:rPr>
+                <w:noProof/>
+                <w:webHidden/>
+              </w:rPr>
+            </w:r>
+            <w:r>
+              <w:rPr>
+                <w:noProof/>
+                <w:webHidden/>
+              </w:rPr>
+              <w:fldChar w:fldCharType="separate"/>
+            </w:r>
+            <w:r>
+              <w:rPr>
+                <w:noProof/>
+                <w:webHidden/>
+              </w:rPr>
+              <w:t>6</w:t>
+            </w:r>
+            <w:r>
+              <w:rPr>
+                <w:noProof/>
+                <w:webHidden/>
+              </w:rPr>
+              <w:fldChar w:fldCharType="end"/>
+            </w:r>
+          </w:hyperlink>
+        </w:p>
+        <w:p>
+          <w:pPr>
+            <w:pStyle w:val="TOC2"/>
+            <w:tabs>
+              <w:tab w:val="right" w:leader="dot" w:pos="8494"/>
+            </w:tabs>
+            <w:rPr>
+              <w:rFonts w:eastAsiaTheme="minorEastAsia"/>
+              <w:noProof/>
+              <w:lang w:eastAsia="es-ES"/>
+            </w:rPr>
+          </w:pPr>
+          <w:hyperlink w:anchor="_Toc3704773" w:history="1">
+            <w:r>
+              <w:rPr>
+                <w:rStyle w:val="Hyperlink"/>
+                <w:noProof/>
+              </w:rPr>
+              <w:t>3.7. Ejercicio 7 – TIPOS DINÁMICOS</w:t>
+            </w:r>
+            <w:r>
+              <w:rPr>
+                <w:noProof/>
+                <w:webHidden/>
+              </w:rPr>
+              <w:tab/>
+            </w:r>
+            <w:r>
+              <w:rPr>
+                <w:noProof/>
+                <w:webHidden/>
+              </w:rPr>
+              <w:fldChar w:fldCharType="begin"/>
+            </w:r>
+            <w:r>
+              <w:rPr>
+                <w:noProof/>
+                <w:webHidden/>
+              </w:rPr>
+              <w:instrText xml:space="preserve"> PAGEREF _Toc3704773 \h </w:instrText>
+            </w:r>
+            <w:r>
+              <w:rPr>
+                <w:noProof/>
+                <w:webHidden/>
+              </w:rPr>
+            </w:r>
+            <w:r>
+              <w:rPr>
+                <w:noProof/>
+                <w:webHidden/>
+              </w:rPr>
+              <w:fldChar w:fldCharType="separate"/>
+            </w:r>
+            <w:r>
+              <w:rPr>
+                <w:noProof/>
+                <w:webHidden/>
+              </w:rPr>
+              <w:t>7</w:t>
+            </w:r>
+            <w:r>
+              <w:rPr>
+                <w:noProof/>
+                <w:webHidden/>
+              </w:rPr>
+              <w:fldChar w:fldCharType="end"/>
+            </w:r>
+          </w:hyperlink>
+        </w:p>
+        <w:p>
+          <w:pPr>
+            <w:pStyle w:val="TOC2"/>
+            <w:tabs>
+              <w:tab w:val="right" w:leader="dot" w:pos="8494"/>
+            </w:tabs>
+          </w:pPr>
           <w:r>
             <w:rPr>
               <w:b/>
@@ -1429,6 +1855,7 @@
             <w:fldChar w:fldCharType="end"/>
           </w:r>
         </w:p>
+        <w:p/>
       </w:sdtContent>
     </w:sdt>
     <w:p/>
@@ -1439,9 +1866,9 @@
     </w:p>
     <w:p>
       <w:pPr>
-        <w:pStyle w:val="Ttulo1"/>
-      </w:pPr>
-      <w:bookmarkStart w:id="0" w:name="_Toc3460490"/>
+        <w:pStyle w:val="Heading1"/>
+      </w:pPr>
+      <w:bookmarkStart w:id="0" w:name="_Toc3704764"/>
       <w:r>
         <w:lastRenderedPageBreak/>
         <w:t xml:space="preserve">1. </w:t>
@@ -1453,7 +1880,7 @@
     </w:p>
     <w:tbl>
       <w:tblPr>
-        <w:tblStyle w:val="Tablanormal5"/>
+        <w:tblStyle w:val="PlainTable5"/>
         <w:tblW w:w="0" w:type="auto"/>
         <w:tblLook w:val="0480" w:firstRow="0" w:lastRow="0" w:firstColumn="1" w:lastColumn="0" w:noHBand="0" w:noVBand="1"/>
       </w:tblPr>
@@ -1574,7 +2001,7 @@
     <w:p/>
     <w:tbl>
       <w:tblPr>
-        <w:tblStyle w:val="Tablanormal5"/>
+        <w:tblStyle w:val="PlainTable5"/>
         <w:tblW w:w="0" w:type="auto"/>
         <w:tblLook w:val="0480" w:firstRow="0" w:lastRow="0" w:firstColumn="1" w:lastColumn="0" w:noHBand="0" w:noVBand="1"/>
       </w:tblPr>
@@ -1695,9 +2122,9 @@
     <w:p/>
     <w:p>
       <w:pPr>
-        <w:pStyle w:val="Ttulo1"/>
-      </w:pPr>
-      <w:bookmarkStart w:id="1" w:name="_Toc3460491"/>
+        <w:pStyle w:val="Heading1"/>
+      </w:pPr>
+      <w:bookmarkStart w:id="1" w:name="_Toc3704765"/>
       <w:r>
         <w:t xml:space="preserve">2. </w:t>
       </w:r>
@@ -1719,9 +2146,9 @@
     </w:p>
     <w:p>
       <w:pPr>
-        <w:pStyle w:val="Ttulo1"/>
-      </w:pPr>
-      <w:bookmarkStart w:id="2" w:name="_Toc3460492"/>
+        <w:pStyle w:val="Heading1"/>
+      </w:pPr>
+      <w:bookmarkStart w:id="2" w:name="_Toc3704766"/>
       <w:r>
         <w:t>3</w:t>
       </w:r>
@@ -1732,9 +2159,9 @@
     </w:p>
     <w:p>
       <w:pPr>
-        <w:pStyle w:val="Ttulo2"/>
-      </w:pPr>
-      <w:bookmarkStart w:id="3" w:name="_Toc3460493"/>
+        <w:pStyle w:val="Heading2"/>
+      </w:pPr>
+      <w:bookmarkStart w:id="3" w:name="_Toc3704767"/>
       <w:r>
         <w:t>3.</w:t>
       </w:r>
@@ -1744,19 +2171,19 @@
       <w:r>
         <w:t>. Ejercicio 1</w:t>
       </w:r>
+      <w:r>
+        <w:t xml:space="preserve"> </w:t>
+      </w:r>
+      <w:r>
+        <w:t>–</w:t>
+      </w:r>
+      <w:r>
+        <w:t xml:space="preserve"> </w:t>
+      </w:r>
+      <w:r>
+        <w:t>TIPOS DE DATOS ENTEROS</w:t>
+      </w:r>
       <w:bookmarkEnd w:id="3"/>
-      <w:r>
-        <w:t xml:space="preserve"> </w:t>
-      </w:r>
-      <w:r>
-        <w:t>–</w:t>
-      </w:r>
-      <w:r>
-        <w:t xml:space="preserve"> </w:t>
-      </w:r>
-      <w:r>
-        <w:t>TIPOS DE DATOS ENTEROS</w:t>
-      </w:r>
     </w:p>
     <w:p>
       <w:r>
@@ -1765,7 +2192,7 @@
     </w:p>
     <w:p>
       <w:pPr>
-        <w:pStyle w:val="Prrafodelista"/>
+        <w:pStyle w:val="ListParagraph"/>
         <w:numPr>
           <w:ilvl w:val="0"/>
           <w:numId w:val="10"/>
@@ -1777,7 +2204,7 @@
     </w:p>
     <w:p>
       <w:pPr>
-        <w:pStyle w:val="Prrafodelista"/>
+        <w:pStyle w:val="ListParagraph"/>
         <w:numPr>
           <w:ilvl w:val="0"/>
           <w:numId w:val="7"/>
@@ -1789,7 +2216,7 @@
     </w:p>
     <w:p>
       <w:pPr>
-        <w:pStyle w:val="Prrafodelista"/>
+        <w:pStyle w:val="ListParagraph"/>
         <w:ind w:left="1068"/>
       </w:pPr>
       <w:r>
@@ -1835,7 +2262,7 @@
     </w:p>
     <w:p>
       <w:pPr>
-        <w:pStyle w:val="Prrafodelista"/>
+        <w:pStyle w:val="ListParagraph"/>
         <w:numPr>
           <w:ilvl w:val="0"/>
           <w:numId w:val="7"/>
@@ -1847,7 +2274,7 @@
     </w:p>
     <w:p>
       <w:pPr>
-        <w:pStyle w:val="Prrafodelista"/>
+        <w:pStyle w:val="ListParagraph"/>
         <w:ind w:left="1068"/>
       </w:pPr>
       <w:r>
@@ -1893,7 +2320,7 @@
     </w:p>
     <w:p>
       <w:pPr>
-        <w:pStyle w:val="Prrafodelista"/>
+        <w:pStyle w:val="ListParagraph"/>
         <w:numPr>
           <w:ilvl w:val="0"/>
           <w:numId w:val="7"/>
@@ -1905,7 +2332,7 @@
     </w:p>
     <w:p>
       <w:pPr>
-        <w:pStyle w:val="Prrafodelista"/>
+        <w:pStyle w:val="ListParagraph"/>
         <w:ind w:left="1068"/>
       </w:pPr>
       <w:r>
@@ -1951,7 +2378,7 @@
     </w:p>
     <w:p>
       <w:pPr>
-        <w:pStyle w:val="Prrafodelista"/>
+        <w:pStyle w:val="ListParagraph"/>
         <w:numPr>
           <w:ilvl w:val="0"/>
           <w:numId w:val="10"/>
@@ -1963,7 +2390,7 @@
     </w:p>
     <w:p>
       <w:pPr>
-        <w:pStyle w:val="Prrafodelista"/>
+        <w:pStyle w:val="ListParagraph"/>
         <w:jc w:val="center"/>
       </w:pPr>
       <w:r>
@@ -2009,7 +2436,7 @@
     </w:p>
     <w:p>
       <w:pPr>
-        <w:pStyle w:val="Prrafodelista"/>
+        <w:pStyle w:val="ListParagraph"/>
         <w:numPr>
           <w:ilvl w:val="0"/>
           <w:numId w:val="7"/>
@@ -2027,7 +2454,7 @@
     </w:p>
     <w:p>
       <w:pPr>
-        <w:pStyle w:val="Prrafodelista"/>
+        <w:pStyle w:val="ListParagraph"/>
         <w:ind w:left="1068"/>
       </w:pPr>
       <w:r>
@@ -2073,7 +2500,7 @@
     </w:p>
     <w:p>
       <w:pPr>
-        <w:pStyle w:val="Prrafodelista"/>
+        <w:pStyle w:val="ListParagraph"/>
         <w:numPr>
           <w:ilvl w:val="0"/>
           <w:numId w:val="7"/>
@@ -2091,7 +2518,7 @@
     </w:p>
     <w:p>
       <w:pPr>
-        <w:pStyle w:val="Prrafodelista"/>
+        <w:pStyle w:val="ListParagraph"/>
         <w:ind w:left="1068"/>
       </w:pPr>
       <w:r>
@@ -2137,7 +2564,7 @@
     </w:p>
     <w:p>
       <w:pPr>
-        <w:pStyle w:val="Prrafodelista"/>
+        <w:pStyle w:val="ListParagraph"/>
         <w:numPr>
           <w:ilvl w:val="0"/>
           <w:numId w:val="7"/>
@@ -2155,7 +2582,7 @@
     </w:p>
     <w:p>
       <w:pPr>
-        <w:pStyle w:val="Prrafodelista"/>
+        <w:pStyle w:val="ListParagraph"/>
         <w:ind w:left="1068"/>
       </w:pPr>
       <w:r>
@@ -2201,7 +2628,7 @@
     </w:p>
     <w:p>
       <w:pPr>
-        <w:pStyle w:val="Prrafodelista"/>
+        <w:pStyle w:val="ListParagraph"/>
         <w:numPr>
           <w:ilvl w:val="0"/>
           <w:numId w:val="10"/>
@@ -2213,7 +2640,7 @@
     </w:p>
     <w:p>
       <w:pPr>
-        <w:pStyle w:val="Prrafodelista"/>
+        <w:pStyle w:val="ListParagraph"/>
         <w:jc w:val="center"/>
       </w:pPr>
       <w:r>
@@ -2259,7 +2686,7 @@
     </w:p>
     <w:p>
       <w:pPr>
-        <w:pStyle w:val="Prrafodelista"/>
+        <w:pStyle w:val="ListParagraph"/>
       </w:pPr>
       <w:r>
         <w:t xml:space="preserve">Resultado: </w:t>
@@ -2295,12 +2722,14 @@
     </w:p>
     <w:p>
       <w:pPr>
-        <w:pStyle w:val="Ttulo2"/>
-      </w:pPr>
+        <w:pStyle w:val="Heading2"/>
+      </w:pPr>
+      <w:bookmarkStart w:id="4" w:name="_Toc3704768"/>
       <w:r>
         <w:lastRenderedPageBreak/>
         <w:t>3.2. Ejercicio 2 – TIPOS DE DATOS DISCRETOS</w:t>
       </w:r>
+      <w:bookmarkEnd w:id="4"/>
     </w:p>
     <w:p>
       <w:pPr>
@@ -2367,11 +2796,15 @@
     </w:p>
     <w:p>
       <w:pPr>
-        <w:pStyle w:val="Ttulo2"/>
-      </w:pPr>
+        <w:pStyle w:val="Heading2"/>
+      </w:pPr>
+      <w:bookmarkStart w:id="5" w:name="_Toc3704769"/>
+      <w:bookmarkStart w:id="6" w:name="_GoBack"/>
+      <w:bookmarkEnd w:id="6"/>
       <w:r>
         <w:t>3.3. Ejercicio 3 – TIPOS DE DATOS REALES</w:t>
       </w:r>
+      <w:bookmarkEnd w:id="5"/>
     </w:p>
     <w:p>
       <w:pPr>
@@ -2383,7 +2816,7 @@
     </w:p>
     <w:p>
       <w:pPr>
-        <w:pStyle w:val="Prrafodelista"/>
+        <w:pStyle w:val="ListParagraph"/>
         <w:numPr>
           <w:ilvl w:val="0"/>
           <w:numId w:val="11"/>
@@ -2396,7 +2829,7 @@
     </w:p>
     <w:p>
       <w:pPr>
-        <w:pStyle w:val="Prrafodelista"/>
+        <w:pStyle w:val="ListParagraph"/>
         <w:numPr>
           <w:ilvl w:val="0"/>
           <w:numId w:val="7"/>
@@ -2409,7 +2842,7 @@
     </w:p>
     <w:p>
       <w:pPr>
-        <w:pStyle w:val="Prrafodelista"/>
+        <w:pStyle w:val="ListParagraph"/>
         <w:ind w:left="1068"/>
         <w:jc w:val="both"/>
       </w:pPr>
@@ -2456,7 +2889,7 @@
     </w:p>
     <w:p>
       <w:pPr>
-        <w:pStyle w:val="Prrafodelista"/>
+        <w:pStyle w:val="ListParagraph"/>
         <w:numPr>
           <w:ilvl w:val="0"/>
           <w:numId w:val="7"/>
@@ -2469,7 +2902,7 @@
     </w:p>
     <w:p>
       <w:pPr>
-        <w:pStyle w:val="Prrafodelista"/>
+        <w:pStyle w:val="ListParagraph"/>
         <w:ind w:left="1068"/>
         <w:jc w:val="both"/>
       </w:pPr>
@@ -2516,7 +2949,7 @@
     </w:p>
     <w:p>
       <w:pPr>
-        <w:pStyle w:val="Prrafodelista"/>
+        <w:pStyle w:val="ListParagraph"/>
         <w:numPr>
           <w:ilvl w:val="0"/>
           <w:numId w:val="11"/>
@@ -2529,7 +2962,7 @@
     </w:p>
     <w:p>
       <w:pPr>
-        <w:pStyle w:val="Prrafodelista"/>
+        <w:pStyle w:val="ListParagraph"/>
         <w:jc w:val="both"/>
       </w:pPr>
       <w:r>
@@ -2575,7 +3008,7 @@
     </w:p>
     <w:p>
       <w:pPr>
-        <w:pStyle w:val="Prrafodelista"/>
+        <w:pStyle w:val="ListParagraph"/>
         <w:numPr>
           <w:ilvl w:val="0"/>
           <w:numId w:val="11"/>
@@ -2588,7 +3021,7 @@
     </w:p>
     <w:p>
       <w:pPr>
-        <w:pStyle w:val="Prrafodelista"/>
+        <w:pStyle w:val="ListParagraph"/>
         <w:jc w:val="both"/>
       </w:pPr>
       <w:r>
@@ -2634,7 +3067,7 @@
     </w:p>
     <w:p>
       <w:pPr>
-        <w:pStyle w:val="Prrafodelista"/>
+        <w:pStyle w:val="ListParagraph"/>
         <w:jc w:val="both"/>
         <w:rPr>
           <w:rFonts w:ascii="Consolas" w:hAnsi="Consolas"/>
@@ -2652,11 +3085,13 @@
     </w:p>
     <w:p>
       <w:pPr>
-        <w:pStyle w:val="Ttulo2"/>
-      </w:pPr>
+        <w:pStyle w:val="Heading2"/>
+      </w:pPr>
+      <w:bookmarkStart w:id="7" w:name="_Toc3704770"/>
       <w:r>
         <w:t>3.4. Ejercicio 4 - ARRAYS</w:t>
       </w:r>
+      <w:bookmarkEnd w:id="7"/>
     </w:p>
     <w:p>
       <w:r>
@@ -2665,7 +3100,7 @@
     </w:p>
     <w:p>
       <w:pPr>
-        <w:pStyle w:val="Prrafodelista"/>
+        <w:pStyle w:val="ListParagraph"/>
         <w:numPr>
           <w:ilvl w:val="0"/>
           <w:numId w:val="12"/>
@@ -2677,7 +3112,7 @@
     </w:p>
     <w:p>
       <w:pPr>
-        <w:pStyle w:val="Prrafodelista"/>
+        <w:pStyle w:val="ListParagraph"/>
         <w:numPr>
           <w:ilvl w:val="0"/>
           <w:numId w:val="7"/>
@@ -2689,7 +3124,7 @@
     </w:p>
     <w:p>
       <w:pPr>
-        <w:pStyle w:val="Prrafodelista"/>
+        <w:pStyle w:val="ListParagraph"/>
         <w:ind w:left="1068"/>
       </w:pPr>
       <w:r>
@@ -2735,7 +3170,7 @@
     </w:p>
     <w:p>
       <w:pPr>
-        <w:pStyle w:val="Prrafodelista"/>
+        <w:pStyle w:val="ListParagraph"/>
         <w:numPr>
           <w:ilvl w:val="0"/>
           <w:numId w:val="7"/>
@@ -2747,7 +3182,7 @@
     </w:p>
     <w:p>
       <w:pPr>
-        <w:pStyle w:val="Prrafodelista"/>
+        <w:pStyle w:val="ListParagraph"/>
         <w:ind w:left="1068"/>
       </w:pPr>
       <w:r>
@@ -2793,7 +3228,7 @@
     </w:p>
     <w:p>
       <w:pPr>
-        <w:pStyle w:val="Prrafodelista"/>
+        <w:pStyle w:val="ListParagraph"/>
         <w:numPr>
           <w:ilvl w:val="0"/>
           <w:numId w:val="7"/>
@@ -2805,7 +3240,7 @@
     </w:p>
     <w:p>
       <w:pPr>
-        <w:pStyle w:val="Prrafodelista"/>
+        <w:pStyle w:val="ListParagraph"/>
         <w:ind w:left="1068"/>
       </w:pPr>
       <w:r>
@@ -2851,7 +3286,7 @@
     </w:p>
     <w:p>
       <w:pPr>
-        <w:pStyle w:val="Prrafodelista"/>
+        <w:pStyle w:val="ListParagraph"/>
         <w:numPr>
           <w:ilvl w:val="0"/>
           <w:numId w:val="12"/>
@@ -2863,7 +3298,7 @@
     </w:p>
     <w:p>
       <w:pPr>
-        <w:pStyle w:val="Prrafodelista"/>
+        <w:pStyle w:val="ListParagraph"/>
       </w:pPr>
       <w:r>
         <w:rPr>
@@ -2908,7 +3343,7 @@
     </w:p>
     <w:p>
       <w:pPr>
-        <w:pStyle w:val="Prrafodelista"/>
+        <w:pStyle w:val="ListParagraph"/>
         <w:numPr>
           <w:ilvl w:val="0"/>
           <w:numId w:val="12"/>
@@ -2920,7 +3355,7 @@
     </w:p>
     <w:p>
       <w:pPr>
-        <w:pStyle w:val="Prrafodelista"/>
+        <w:pStyle w:val="ListParagraph"/>
       </w:pPr>
       <w:r>
         <w:rPr>
@@ -2966,7 +3401,7 @@
     </w:p>
     <w:p>
       <w:pPr>
-        <w:pStyle w:val="Prrafodelista"/>
+        <w:pStyle w:val="ListParagraph"/>
       </w:pPr>
       <w:r>
         <w:t>Resultado:</w:t>
@@ -2974,7 +3409,7 @@
     </w:p>
     <w:p>
       <w:pPr>
-        <w:pStyle w:val="Prrafodelista"/>
+        <w:pStyle w:val="ListParagraph"/>
       </w:pPr>
       <w:r>
         <w:t>Vector de enteros de rango 1 a 15</w:t>
@@ -2982,23 +3417,23 @@
     </w:p>
     <w:p>
       <w:pPr>
-        <w:pStyle w:val="Prrafodelista"/>
-      </w:pPr>
-      <w:r>
-        <w:t xml:space="preserve"> 0,  0</w:t>
+        <w:pStyle w:val="ListParagraph"/>
+      </w:pPr>
+      <w:r>
+        <w:t xml:space="preserve"> </w:t>
       </w:r>
       <w:proofErr w:type="gramStart"/>
       <w:r>
-        <w:t>,  0</w:t>
+        <w:t>0,  0</w:t>
       </w:r>
       <w:proofErr w:type="gramEnd"/>
       <w:r>
-        <w:t xml:space="preserve">,  0,  0,  0,  0,  0,  0,  0,  0,  0,  0,  0,  0, </w:t>
-      </w:r>
-    </w:p>
-    <w:p>
-      <w:pPr>
-        <w:pStyle w:val="Prrafodelista"/>
+        <w:t xml:space="preserve">,  0,  0,  0,  0,  0,  0,  0,  0,  0,  0,  0,  0,  0, </w:t>
+      </w:r>
+    </w:p>
+    <w:p>
+      <w:pPr>
+        <w:pStyle w:val="ListParagraph"/>
       </w:pPr>
       <w:r>
         <w:t>Matriz de reales 3x10x10</w:t>
@@ -3006,7 +3441,7 @@
     </w:p>
     <w:p>
       <w:pPr>
-        <w:pStyle w:val="Prrafodelista"/>
+        <w:pStyle w:val="ListParagraph"/>
       </w:pPr>
       <w:r>
         <w:t xml:space="preserve"> 0.00000E+00,  0.00000E+00,  0.00000E+00,  0.00000E+00,  0.00000E+00,  0.00000E+00,  0.00000E+00,  0.00000E+00,  0.00000E+00,  0.00000E+00, </w:t>
@@ -3014,7 +3449,7 @@
     </w:p>
     <w:p>
       <w:pPr>
-        <w:pStyle w:val="Prrafodelista"/>
+        <w:pStyle w:val="ListParagraph"/>
       </w:pPr>
       <w:r>
         <w:t xml:space="preserve"> 0.00000E+00,  0.00000E+00,  0.00000E+00,  0.00000E+00,  0.00000E+00,  0.00000E+00,  0.00000E+00,  0.00000E+00,  0.00000E+00,  0.00000E+00, </w:t>
@@ -3022,7 +3457,7 @@
     </w:p>
     <w:p>
       <w:pPr>
-        <w:pStyle w:val="Prrafodelista"/>
+        <w:pStyle w:val="ListParagraph"/>
       </w:pPr>
       <w:r>
         <w:t xml:space="preserve"> 0.00000E+00,  0.00000E+00,  0.00000E+00,  0.00000E+00,  0.00000E+00,  0.00000E+00,  0.00000E+00,  0.00000E+00,  0.00000E+00,  0.00000E+00, </w:t>
@@ -3030,7 +3465,7 @@
     </w:p>
     <w:p>
       <w:pPr>
-        <w:pStyle w:val="Prrafodelista"/>
+        <w:pStyle w:val="ListParagraph"/>
       </w:pPr>
       <w:r>
         <w:t xml:space="preserve"> 0.00000E+00,  0.00000E+00,  0.00000E+00,  0.00000E+00,  0.00000E+00,  0.00000E+00,  0.00000E+00,  0.00000E+00,  0.00000E+00,  0.00000E+00, </w:t>
@@ -3038,7 +3473,7 @@
     </w:p>
     <w:p>
       <w:pPr>
-        <w:pStyle w:val="Prrafodelista"/>
+        <w:pStyle w:val="ListParagraph"/>
       </w:pPr>
       <w:r>
         <w:t xml:space="preserve"> 0.00000E+00,  0.00000E+00,  0.00000E+00,  0.00000E+00,  0.00000E+00,  0.00000E+00,  0.00000E+00,  0.00000E+00,  0.00000E+00,  0.00000E+00, </w:t>
@@ -3046,7 +3481,7 @@
     </w:p>
     <w:p>
       <w:pPr>
-        <w:pStyle w:val="Prrafodelista"/>
+        <w:pStyle w:val="ListParagraph"/>
       </w:pPr>
       <w:r>
         <w:t xml:space="preserve"> 0.00000E+00,  0.00000E+00,  0.00000E+00,  0.00000E+00,  0.00000E+00,  0.00000E+00,  0.00000E+00,  0.00000E+00,  0.00000E+00,  0.00000E+00, </w:t>
@@ -3054,7 +3489,7 @@
     </w:p>
     <w:p>
       <w:pPr>
-        <w:pStyle w:val="Prrafodelista"/>
+        <w:pStyle w:val="ListParagraph"/>
       </w:pPr>
       <w:r>
         <w:t xml:space="preserve"> 0.00000E+00,  0.00000E+00,  0.00000E+00,  0.00000E+00,  0.00000E+00,  0.00000E+00,  0.00000E+00,  0.00000E+00,  0.00000E+00,  0.00000E+00, </w:t>
@@ -3062,7 +3497,7 @@
     </w:p>
     <w:p>
       <w:pPr>
-        <w:pStyle w:val="Prrafodelista"/>
+        <w:pStyle w:val="ListParagraph"/>
       </w:pPr>
       <w:r>
         <w:t xml:space="preserve"> 0.00000E+00,  0.00000E+00,  0.00000E+00,  0.00000E+00,  0.00000E+00,  0.00000E+00,  0.00000E+00,  0.00000E+00,  0.00000E+00,  0.00000E+00, </w:t>
@@ -3070,7 +3505,7 @@
     </w:p>
     <w:p>
       <w:pPr>
-        <w:pStyle w:val="Prrafodelista"/>
+        <w:pStyle w:val="ListParagraph"/>
       </w:pPr>
       <w:r>
         <w:lastRenderedPageBreak/>
@@ -3079,7 +3514,7 @@
     </w:p>
     <w:p>
       <w:pPr>
-        <w:pStyle w:val="Prrafodelista"/>
+        <w:pStyle w:val="ListParagraph"/>
       </w:pPr>
       <w:r>
         <w:t xml:space="preserve"> 0.00000E+00,  0.00000E+00,  0.00000E+00,  0.00000E+00,  0.00000E+00,  0.00000E+00,  0.00000E+00,  0.00000E+00,  0.00000E+00,  0.00000E+00, </w:t>
@@ -3087,7 +3522,7 @@
     </w:p>
     <w:p>
       <w:pPr>
-        <w:pStyle w:val="Prrafodelista"/>
+        <w:pStyle w:val="ListParagraph"/>
       </w:pPr>
       <w:r>
         <w:t xml:space="preserve"> 0.00000E+00,  0.00000E+00,  0.00000E+00,  0.00000E+00,  0.00000E+00,  0.00000E+00,  0.00000E+00,  0.00000E+00,  0.00000E+00,  0.00000E+00, </w:t>
@@ -3095,7 +3530,7 @@
     </w:p>
     <w:p>
       <w:pPr>
-        <w:pStyle w:val="Prrafodelista"/>
+        <w:pStyle w:val="ListParagraph"/>
       </w:pPr>
       <w:r>
         <w:t xml:space="preserve"> 0.00000E+00,  0.00000E+00,  0.00000E+00,  0.00000E+00,  0.00000E+00,  0.00000E+00,  0.00000E+00,  0.00000E+00,  0.00000E+00,  0.00000E+00, </w:t>
@@ -3103,7 +3538,7 @@
     </w:p>
     <w:p>
       <w:pPr>
-        <w:pStyle w:val="Prrafodelista"/>
+        <w:pStyle w:val="ListParagraph"/>
       </w:pPr>
       <w:r>
         <w:t xml:space="preserve"> 0.00000E+00,  0.00000E+00,  0.00000E+00,  0.00000E+00,  0.00000E+00,  0.00000E+00,  0.00000E+00,  0.00000E+00,  0.00000E+00,  0.00000E+00, </w:t>
@@ -3111,7 +3546,7 @@
     </w:p>
     <w:p>
       <w:pPr>
-        <w:pStyle w:val="Prrafodelista"/>
+        <w:pStyle w:val="ListParagraph"/>
       </w:pPr>
       <w:r>
         <w:t xml:space="preserve"> 0.00000E+00,  0.00000E+00,  0.00000E+00,  0.00000E+00,  0.00000E+00,  0.00000E+00,  0.00000E+00,  0.00000E+00,  0.00000E+00,  0.00000E+00, </w:t>
@@ -3119,7 +3554,7 @@
     </w:p>
     <w:p>
       <w:pPr>
-        <w:pStyle w:val="Prrafodelista"/>
+        <w:pStyle w:val="ListParagraph"/>
       </w:pPr>
       <w:r>
         <w:t xml:space="preserve"> 0.00000E+00,  0.00000E+00,  0.00000E+00,  0.00000E+00,  0.00000E+00,  0.00000E+00,  0.00000E+00,  0.00000E+00,  0.00000E+00,  0.00000E+00, </w:t>
@@ -3127,7 +3562,7 @@
     </w:p>
     <w:p>
       <w:pPr>
-        <w:pStyle w:val="Prrafodelista"/>
+        <w:pStyle w:val="ListParagraph"/>
       </w:pPr>
       <w:r>
         <w:t xml:space="preserve"> 0.00000E+00,  0.00000E+00,  0.00000E+00,  0.00000E+00,  0.00000E+00,  0.00000E+00,  0.00000E+00,  0.00000E+00,  0.00000E+00,  0.00000E+00, </w:t>
@@ -3135,7 +3570,7 @@
     </w:p>
     <w:p>
       <w:pPr>
-        <w:pStyle w:val="Prrafodelista"/>
+        <w:pStyle w:val="ListParagraph"/>
       </w:pPr>
       <w:r>
         <w:t xml:space="preserve"> 0.00000E+00,  0.00000E+00,  0.00000E+00,  0.00000E+00,  0.00000E+00,  0.00000E+00,  0.00000E+00,  0.00000E+00,  0.00000E+00,  0.00000E+00, </w:t>
@@ -3143,7 +3578,7 @@
     </w:p>
     <w:p>
       <w:pPr>
-        <w:pStyle w:val="Prrafodelista"/>
+        <w:pStyle w:val="ListParagraph"/>
       </w:pPr>
       <w:r>
         <w:t xml:space="preserve"> 0.00000E+00,  0.00000E+00,  0.00000E+00,  0.00000E+00,  0.00000E+00,  0.00000E+00,  0.00000E+00,  0.00000E+00,  0.00000E+00,  0.00000E+00, </w:t>
@@ -3151,7 +3586,7 @@
     </w:p>
     <w:p>
       <w:pPr>
-        <w:pStyle w:val="Prrafodelista"/>
+        <w:pStyle w:val="ListParagraph"/>
       </w:pPr>
       <w:r>
         <w:t xml:space="preserve"> 0.00000E+00,  0.00000E+00,  0.00000E+00,  0.00000E+00,  0.00000E+00,  0.00000E+00,  0.00000E+00,  0.00000E+00,  0.00000E+00,  0.00000E+00, </w:t>
@@ -3159,7 +3594,7 @@
     </w:p>
     <w:p>
       <w:pPr>
-        <w:pStyle w:val="Prrafodelista"/>
+        <w:pStyle w:val="ListParagraph"/>
       </w:pPr>
       <w:r>
         <w:t xml:space="preserve"> 0.00000E+00,  0.00000E+00,  0.00000E+00,  0.00000E+00,  0.00000E+00,  0.00000E+00,  0.00000E+00,  0.00000E+00,  0.00000E+00,  0.00000E+00, </w:t>
@@ -3167,7 +3602,7 @@
     </w:p>
     <w:p>
       <w:pPr>
-        <w:pStyle w:val="Prrafodelista"/>
+        <w:pStyle w:val="ListParagraph"/>
       </w:pPr>
       <w:r>
         <w:t xml:space="preserve"> 0.00000E+00,  0.00000E+00,  0.00000E+00,  0.00000E+00,  0.00000E+00,  0.00000E+00,  0.00000E+00,  0.00000E+00,  0.00000E+00,  0.00000E+00, </w:t>
@@ -3175,7 +3610,7 @@
     </w:p>
     <w:p>
       <w:pPr>
-        <w:pStyle w:val="Prrafodelista"/>
+        <w:pStyle w:val="ListParagraph"/>
       </w:pPr>
       <w:r>
         <w:t xml:space="preserve"> 0.00000E+00,  0.00000E+00,  0.00000E+00,  0.00000E+00,  0.00000E+00,  0.00000E+00,  0.00000E+00,  0.00000E+00,  0.00000E+00,  0.00000E+00, </w:t>
@@ -3183,7 +3618,7 @@
     </w:p>
     <w:p>
       <w:pPr>
-        <w:pStyle w:val="Prrafodelista"/>
+        <w:pStyle w:val="ListParagraph"/>
       </w:pPr>
       <w:r>
         <w:t xml:space="preserve"> 0.00000E+00,  0.00000E+00,  0.00000E+00,  0.00000E+00,  0.00000E+00,  0.00000E+00,  0.00000E+00,  0.00000E+00,  0.00000E+00,  0.00000E+00, </w:t>
@@ -3191,7 +3626,7 @@
     </w:p>
     <w:p>
       <w:pPr>
-        <w:pStyle w:val="Prrafodelista"/>
+        <w:pStyle w:val="ListParagraph"/>
       </w:pPr>
       <w:r>
         <w:t xml:space="preserve"> 0.00000E+00,  0.00000E+00,  0.00000E+00,  0.00000E+00,  0.00000E+00,  0.00000E+00,  0.00000E+00,  0.00000E+00,  0.00000E+00,  0.00000E+00, </w:t>
@@ -3199,7 +3634,7 @@
     </w:p>
     <w:p>
       <w:pPr>
-        <w:pStyle w:val="Prrafodelista"/>
+        <w:pStyle w:val="ListParagraph"/>
       </w:pPr>
       <w:r>
         <w:t xml:space="preserve"> 0.00000E+00,  0.00000E+00,  0.00000E+00,  0.00000E+00,  0.00000E+00,  0.00000E+00,  0.00000E+00,  0.00000E+00,  0.00000E+00,  0.00000E+00, </w:t>
@@ -3207,7 +3642,7 @@
     </w:p>
     <w:p>
       <w:pPr>
-        <w:pStyle w:val="Prrafodelista"/>
+        <w:pStyle w:val="ListParagraph"/>
       </w:pPr>
       <w:r>
         <w:t xml:space="preserve"> 0.00000E+00,  0.00000E+00,  0.00000E+00,  0.00000E+00,  0.00000E+00,  0.00000E+00,  0.00000E+00,  0.00000E+00,  0.00000E+00,  0.00000E+00, </w:t>
@@ -3215,7 +3650,7 @@
     </w:p>
     <w:p>
       <w:pPr>
-        <w:pStyle w:val="Prrafodelista"/>
+        <w:pStyle w:val="ListParagraph"/>
       </w:pPr>
       <w:r>
         <w:t xml:space="preserve"> 0.00000E+00,  0.00000E+00,  0.00000E+00,  0.00000E+00,  0.00000E+00,  0.00000E+00,  0.00000E+00,  0.00000E+00,  0.00000E+00,  0.00000E+00, </w:t>
@@ -3223,7 +3658,7 @@
     </w:p>
     <w:p>
       <w:pPr>
-        <w:pStyle w:val="Prrafodelista"/>
+        <w:pStyle w:val="ListParagraph"/>
       </w:pPr>
       <w:r>
         <w:t xml:space="preserve"> 0.00000E+00,  0.00000E+00,  0.00000E+00,  0.00000E+00,  0.00000E+00,  0.00000E+00,  0.00000E+00,  0.00000E+00,  0.00000E+00,  0.00000E+00, </w:t>
@@ -3231,7 +3666,7 @@
     </w:p>
     <w:p>
       <w:pPr>
-        <w:pStyle w:val="Prrafodelista"/>
+        <w:pStyle w:val="ListParagraph"/>
       </w:pPr>
       <w:r>
         <w:t xml:space="preserve"> 0.00000E+00,  0.00000E+00,  0.00000E+00,  0.00000E+00,  0.00000E+00,  0.00000E+00,  0.00000E+00,  0.00000E+00,  0.00000E+00,  0.00000E+00, </w:t>
@@ -3239,7 +3674,7 @@
     </w:p>
     <w:p>
       <w:pPr>
-        <w:pStyle w:val="Prrafodelista"/>
+        <w:pStyle w:val="ListParagraph"/>
       </w:pPr>
       <w:r>
         <w:t xml:space="preserve"> 0.00000E+00,  0.00000E+00,  0.00000E+00,  0.00000E+00,  0.00000E+00,  0.00000E+00,  0.00000E+00,  0.00000E+00,  0.00000E+00,  0.00000E+00, </w:t>
@@ -3247,12 +3682,12 @@
     </w:p>
     <w:p>
       <w:pPr>
-        <w:pStyle w:val="Prrafodelista"/>
-      </w:pPr>
-    </w:p>
-    <w:p>
-      <w:pPr>
-        <w:pStyle w:val="Prrafodelista"/>
+        <w:pStyle w:val="ListParagraph"/>
+      </w:pPr>
+    </w:p>
+    <w:p>
+      <w:pPr>
+        <w:pStyle w:val="ListParagraph"/>
       </w:pPr>
       <w:r>
         <w:t>Vector de reales sin rango</w:t>
@@ -3260,7 +3695,7 @@
     </w:p>
     <w:p>
       <w:pPr>
-        <w:pStyle w:val="Prrafodelista"/>
+        <w:pStyle w:val="ListParagraph"/>
       </w:pPr>
       <w:r>
         <w:t xml:space="preserve"> 0.00000E+00,  0.00000E+00,  0.00000E+00,  0.00000E+00,  0.00000E+00,  0.00000E+00,  0.00000E+00,  0.00000E+00,  0.00000E+00,  0.00000E+00, </w:t>
@@ -3268,12 +3703,14 @@
     </w:p>
     <w:p>
       <w:pPr>
-        <w:pStyle w:val="Ttulo2"/>
-      </w:pPr>
+        <w:pStyle w:val="Heading2"/>
+      </w:pPr>
+      <w:bookmarkStart w:id="8" w:name="_Toc3704771"/>
       <w:r>
         <w:lastRenderedPageBreak/>
         <w:t>3.5. Ejercicio 5 – CADENAS</w:t>
       </w:r>
+      <w:bookmarkEnd w:id="8"/>
     </w:p>
     <w:p>
       <w:r>
@@ -3282,7 +3719,7 @@
     </w:p>
     <w:p>
       <w:pPr>
-        <w:pStyle w:val="Prrafodelista"/>
+        <w:pStyle w:val="ListParagraph"/>
         <w:numPr>
           <w:ilvl w:val="0"/>
           <w:numId w:val="13"/>
@@ -3294,7 +3731,7 @@
     </w:p>
     <w:p>
       <w:pPr>
-        <w:pStyle w:val="Prrafodelista"/>
+        <w:pStyle w:val="ListParagraph"/>
       </w:pPr>
       <w:r>
         <w:rPr>
@@ -3339,7 +3776,7 @@
     </w:p>
     <w:p>
       <w:pPr>
-        <w:pStyle w:val="Prrafodelista"/>
+        <w:pStyle w:val="ListParagraph"/>
         <w:numPr>
           <w:ilvl w:val="0"/>
           <w:numId w:val="13"/>
@@ -3394,7 +3831,7 @@
     </w:p>
     <w:p>
       <w:pPr>
-        <w:pStyle w:val="Prrafodelista"/>
+        <w:pStyle w:val="ListParagraph"/>
         <w:rPr>
           <w:rFonts w:ascii="Consolas" w:hAnsi="Consolas"/>
         </w:rPr>
@@ -3411,17 +3848,13 @@
     </w:p>
     <w:p>
       <w:pPr>
-        <w:pStyle w:val="Ttulo2"/>
-      </w:pPr>
-      <w:r>
-        <w:t xml:space="preserve">3.6. Ejercicio 6 </w:t>
-      </w:r>
-      <w:r>
-        <w:t>–</w:t>
-      </w:r>
-      <w:r>
-        <w:t xml:space="preserve"> REGISTROS</w:t>
-      </w:r>
+        <w:pStyle w:val="Heading2"/>
+      </w:pPr>
+      <w:bookmarkStart w:id="9" w:name="_Toc3704772"/>
+      <w:r>
+        <w:t>3.6. Ejercicio 6 – REGISTROS</w:t>
+      </w:r>
+      <w:bookmarkEnd w:id="9"/>
     </w:p>
     <w:p>
       <w:r>
@@ -3430,7 +3863,7 @@
     </w:p>
     <w:p>
       <w:pPr>
-        <w:pStyle w:val="Prrafodelista"/>
+        <w:pStyle w:val="ListParagraph"/>
         <w:numPr>
           <w:ilvl w:val="0"/>
           <w:numId w:val="14"/>
@@ -3442,7 +3875,7 @@
     </w:p>
     <w:p>
       <w:pPr>
-        <w:pStyle w:val="Prrafodelista"/>
+        <w:pStyle w:val="ListParagraph"/>
         <w:numPr>
           <w:ilvl w:val="0"/>
           <w:numId w:val="7"/>
@@ -3454,7 +3887,7 @@
     </w:p>
     <w:p>
       <w:pPr>
-        <w:pStyle w:val="Prrafodelista"/>
+        <w:pStyle w:val="ListParagraph"/>
         <w:numPr>
           <w:ilvl w:val="0"/>
           <w:numId w:val="7"/>
@@ -3466,7 +3899,7 @@
     </w:p>
     <w:p>
       <w:pPr>
-        <w:pStyle w:val="Prrafodelista"/>
+        <w:pStyle w:val="ListParagraph"/>
         <w:numPr>
           <w:ilvl w:val="0"/>
           <w:numId w:val="7"/>
@@ -3478,7 +3911,7 @@
     </w:p>
     <w:p>
       <w:pPr>
-        <w:pStyle w:val="Prrafodelista"/>
+        <w:pStyle w:val="ListParagraph"/>
         <w:ind w:left="1068"/>
       </w:pPr>
       <w:r>
@@ -3524,25 +3957,19 @@
     </w:p>
     <w:p>
       <w:pPr>
-        <w:pStyle w:val="Prrafodelista"/>
+        <w:pStyle w:val="ListParagraph"/>
         <w:numPr>
           <w:ilvl w:val="0"/>
           <w:numId w:val="14"/>
         </w:numPr>
       </w:pPr>
       <w:r>
-        <w:t>Inicializar una variable del tipo definido con: Hora: 13:00 pm, Valor: 25, Unidad: [Grados</w:t>
-      </w:r>
-      <w:r>
-        <w:t xml:space="preserve"> </w:t>
-      </w:r>
-      <w:r>
-        <w:t>centígrados]</w:t>
-      </w:r>
-    </w:p>
-    <w:p>
-      <w:pPr>
-        <w:pStyle w:val="Prrafodelista"/>
+        <w:t>Inicializar una variable del tipo definido con: Hora: 13:00 pm, Valor: 25, Unidad: [Grados centígrados]</w:t>
+      </w:r>
+    </w:p>
+    <w:p>
+      <w:pPr>
+        <w:pStyle w:val="ListParagraph"/>
       </w:pPr>
       <w:r>
         <w:rPr>
@@ -3587,7 +4014,7 @@
     </w:p>
     <w:p>
       <w:pPr>
-        <w:pStyle w:val="Prrafodelista"/>
+        <w:pStyle w:val="ListParagraph"/>
         <w:numPr>
           <w:ilvl w:val="0"/>
           <w:numId w:val="14"/>
@@ -3642,7 +4069,7 @@
     </w:p>
     <w:p>
       <w:pPr>
-        <w:pStyle w:val="Prrafodelista"/>
+        <w:pStyle w:val="ListParagraph"/>
       </w:pPr>
       <w:r>
         <w:t xml:space="preserve">Resultado: </w:t>
@@ -3650,7 +4077,7 @@
     </w:p>
     <w:p>
       <w:pPr>
-        <w:pStyle w:val="Prrafodelista"/>
+        <w:pStyle w:val="ListParagraph"/>
         <w:rPr>
           <w:rFonts w:ascii="Consolas" w:hAnsi="Consolas"/>
         </w:rPr>
@@ -3664,7 +4091,7 @@
     </w:p>
     <w:p>
       <w:pPr>
-        <w:pStyle w:val="Prrafodelista"/>
+        <w:pStyle w:val="ListParagraph"/>
         <w:rPr>
           <w:rFonts w:ascii="Consolas" w:hAnsi="Consolas"/>
         </w:rPr>
@@ -3678,7 +4105,7 @@
     </w:p>
     <w:p>
       <w:pPr>
-        <w:pStyle w:val="Prrafodelista"/>
+        <w:pStyle w:val="ListParagraph"/>
         <w:rPr>
           <w:rFonts w:ascii="Consolas" w:hAnsi="Consolas"/>
         </w:rPr>
@@ -3711,12 +4138,14 @@
     </w:p>
     <w:p>
       <w:pPr>
-        <w:pStyle w:val="Ttulo2"/>
-      </w:pPr>
+        <w:pStyle w:val="Heading2"/>
+      </w:pPr>
+      <w:bookmarkStart w:id="10" w:name="_Toc3704773"/>
       <w:r>
         <w:lastRenderedPageBreak/>
         <w:t>3.7. Ejercicio 7 – TIPOS DINÁMICOS</w:t>
       </w:r>
+      <w:bookmarkEnd w:id="10"/>
     </w:p>
     <w:p>
       <w:r>
@@ -3725,7 +4154,7 @@
     </w:p>
     <w:p>
       <w:pPr>
-        <w:pStyle w:val="Prrafodelista"/>
+        <w:pStyle w:val="ListParagraph"/>
         <w:numPr>
           <w:ilvl w:val="0"/>
           <w:numId w:val="15"/>
@@ -3733,18 +4162,12 @@
         <w:jc w:val="both"/>
       </w:pPr>
       <w:r>
-        <w:t>Definir un tipo de datos “Nodo” para elaborar una lista enlazada de elementos tipo</w:t>
-      </w:r>
-      <w:r>
-        <w:t xml:space="preserve"> </w:t>
-      </w:r>
-      <w:r>
-        <w:t>“Registro” definido en el ejercicio anterior.</w:t>
-      </w:r>
-    </w:p>
-    <w:p>
-      <w:pPr>
-        <w:pStyle w:val="Prrafodelista"/>
+        <w:t>Definir un tipo de datos “Nodo” para elaborar una lista enlazada de elementos tipo “Registro” definido en el ejercicio anterior.</w:t>
+      </w:r>
+    </w:p>
+    <w:p>
+      <w:pPr>
+        <w:pStyle w:val="ListParagraph"/>
         <w:jc w:val="both"/>
       </w:pPr>
       <w:r>
@@ -3790,7 +4213,7 @@
     </w:p>
     <w:p>
       <w:pPr>
-        <w:pStyle w:val="Prrafodelista"/>
+        <w:pStyle w:val="ListParagraph"/>
         <w:numPr>
           <w:ilvl w:val="0"/>
           <w:numId w:val="15"/>
@@ -3803,7 +4226,7 @@
     </w:p>
     <w:p>
       <w:pPr>
-        <w:pStyle w:val="Prrafodelista"/>
+        <w:pStyle w:val="ListParagraph"/>
         <w:jc w:val="both"/>
       </w:pPr>
       <w:r>
@@ -3849,7 +4272,7 @@
     </w:p>
     <w:p>
       <w:pPr>
-        <w:pStyle w:val="Prrafodelista"/>
+        <w:pStyle w:val="ListParagraph"/>
         <w:numPr>
           <w:ilvl w:val="0"/>
           <w:numId w:val="15"/>
@@ -3862,7 +4285,7 @@
     </w:p>
     <w:p>
       <w:pPr>
-        <w:pStyle w:val="Prrafodelista"/>
+        <w:pStyle w:val="ListParagraph"/>
         <w:jc w:val="both"/>
       </w:pPr>
       <w:r>
@@ -3908,7 +4331,7 @@
     </w:p>
     <w:p>
       <w:pPr>
-        <w:pStyle w:val="Prrafodelista"/>
+        <w:pStyle w:val="ListParagraph"/>
         <w:jc w:val="both"/>
       </w:pPr>
       <w:r>
@@ -3954,7 +4377,7 @@
     </w:p>
     <w:p>
       <w:pPr>
-        <w:pStyle w:val="Prrafodelista"/>
+        <w:pStyle w:val="ListParagraph"/>
         <w:jc w:val="both"/>
       </w:pPr>
       <w:r>
@@ -3963,7 +4386,7 @@
     </w:p>
     <w:p>
       <w:pPr>
-        <w:pStyle w:val="Prrafodelista"/>
+        <w:pStyle w:val="ListParagraph"/>
         <w:rPr>
           <w:rFonts w:ascii="Consolas" w:hAnsi="Consolas"/>
         </w:rPr>
@@ -3977,7 +4400,7 @@
     </w:p>
     <w:p>
       <w:pPr>
-        <w:pStyle w:val="Prrafodelista"/>
+        <w:pStyle w:val="ListParagraph"/>
         <w:rPr>
           <w:rFonts w:ascii="Consolas" w:hAnsi="Consolas"/>
         </w:rPr>
@@ -3991,7 +4414,7 @@
     </w:p>
     <w:p>
       <w:pPr>
-        <w:pStyle w:val="Prrafodelista"/>
+        <w:pStyle w:val="ListParagraph"/>
         <w:rPr>
           <w:rFonts w:ascii="Consolas" w:hAnsi="Consolas"/>
         </w:rPr>
@@ -4011,11 +4434,9 @@
     </w:p>
     <w:p>
       <w:pPr>
-        <w:pStyle w:val="Prrafodelista"/>
+        <w:pStyle w:val="ListParagraph"/>
         <w:jc w:val="both"/>
       </w:pPr>
-      <w:bookmarkStart w:id="4" w:name="_GoBack"/>
-      <w:bookmarkEnd w:id="4"/>
     </w:p>
     <w:sectPr>
       <w:headerReference w:type="default" r:id="rId36"/>
@@ -4122,7 +4543,7 @@
   </w:p>
   <w:p>
     <w:pPr>
-      <w:pStyle w:val="Piedepgina"/>
+      <w:pStyle w:val="Footer"/>
     </w:pPr>
   </w:p>
 </w:ftr>
@@ -4157,7 +4578,7 @@
 <w:hdr xmlns:wpc="http://schemas.microsoft.com/office/word/2010/wordprocessingCanvas" xmlns:cx="http://schemas.microsoft.com/office/drawing/2014/chartex" xmlns:cx1="http://schemas.microsoft.com/office/drawing/2015/9/8/chartex" xmlns:cx2="http://schemas.microsoft.com/office/drawing/2015/10/21/chartex" xmlns:cx3="http://schemas.microsoft.com/office/drawing/2016/5/9/chartex" xmlns:cx4="http://schemas.microsoft.com/office/drawing/2016/5/10/chartex" xmlns:cx5="http://schemas.microsoft.com/office/drawing/2016/5/11/chartex" xmlns:cx6="http://schemas.microsoft.com/office/drawing/2016/5/12/chartex" xmlns:cx7="http://schemas.microsoft.com/office/drawing/2016/5/13/chartex" xmlns:cx8="http://schemas.microsoft.com/office/drawing/2016/5/14/chartex" xmlns:mc="http://schemas.openxmlformats.org/markup-compatibility/2006" xmlns:aink="http://schemas.microsoft.com/office/drawing/2016/ink" xmlns:am3d="http://schemas.microsoft.com/office/drawing/2017/model3d" xmlns:o="urn:schemas-microsoft-com:office:office" xmlns:r="http://schemas.openxmlformats.org/officeDocument/2006/relationships" xmlns:m="http://schemas.openxmlformats.org/officeDocument/2006/math" xmlns:v="urn:schemas-microsoft-com:vml" xmlns:wp14="http://schemas.microsoft.com/office/word/2010/wordprocessingDrawing" xmlns:wp="http://schemas.openxmlformats.org/drawingml/2006/wordprocessingDrawing" xmlns:w10="urn:schemas-microsoft-com:office:word" xmlns:w="http://schemas.openxmlformats.org/wordprocessingml/2006/main" xmlns:w14="http://schemas.microsoft.com/office/word/2010/wordml" xmlns:w15="http://schemas.microsoft.com/office/word/2012/wordml" xmlns:w16cid="http://schemas.microsoft.com/office/word/2016/wordml/cid" xmlns:w16se="http://schemas.microsoft.com/office/word/2015/wordml/symex" xmlns:wpg="http://schemas.microsoft.com/office/word/2010/wordprocessingGroup" xmlns:wpi="http://schemas.microsoft.com/office/word/2010/wordprocessingInk" xmlns:wne="http://schemas.microsoft.com/office/word/2006/wordml" xmlns:wps="http://schemas.microsoft.com/office/word/2010/wordprocessingShape" mc:Ignorable="w14 w15 w16se w16cid wp14">
   <w:p>
     <w:pPr>
-      <w:pStyle w:val="Encabezado"/>
+      <w:pStyle w:val="Header"/>
       <w:jc w:val="center"/>
       <w:rPr>
         <w:color w:val="4472C4" w:themeColor="accent1"/>
@@ -4203,7 +4624,7 @@
   </w:p>
   <w:p>
     <w:pPr>
-      <w:pStyle w:val="Encabezado"/>
+      <w:pStyle w:val="Header"/>
       <w:jc w:val="center"/>
       <w:rPr>
         <w:caps/>
@@ -4246,7 +4667,7 @@
   </w:p>
   <w:p>
     <w:pPr>
-      <w:pStyle w:val="Encabezado"/>
+      <w:pStyle w:val="Header"/>
     </w:pPr>
   </w:p>
 </w:hdr>
@@ -6169,11 +6590,11 @@
     <w:name w:val="Normal"/>
     <w:qFormat/>
   </w:style>
-  <w:style w:type="paragraph" w:styleId="Ttulo1">
+  <w:style w:type="paragraph" w:styleId="Heading1">
     <w:name w:val="heading 1"/>
     <w:basedOn w:val="Normal"/>
     <w:next w:val="Normal"/>
-    <w:link w:val="Ttulo1Car"/>
+    <w:link w:val="Heading1Char"/>
     <w:uiPriority w:val="9"/>
     <w:qFormat/>
     <w:rsid w:val="009F33E4"/>
@@ -6190,11 +6611,11 @@
       <w:szCs w:val="32"/>
     </w:rPr>
   </w:style>
-  <w:style w:type="paragraph" w:styleId="Ttulo2">
+  <w:style w:type="paragraph" w:styleId="Heading2">
     <w:name w:val="heading 2"/>
     <w:basedOn w:val="Normal"/>
     <w:next w:val="Normal"/>
-    <w:link w:val="Ttulo2Car"/>
+    <w:link w:val="Heading2Char"/>
     <w:uiPriority w:val="9"/>
     <w:unhideWhenUsed/>
     <w:qFormat/>
@@ -6212,11 +6633,11 @@
       <w:szCs w:val="26"/>
     </w:rPr>
   </w:style>
-  <w:style w:type="paragraph" w:styleId="Ttulo3">
+  <w:style w:type="paragraph" w:styleId="Heading3">
     <w:name w:val="heading 3"/>
     <w:basedOn w:val="Normal"/>
     <w:next w:val="Normal"/>
-    <w:link w:val="Ttulo3Car"/>
+    <w:link w:val="Heading3Char"/>
     <w:uiPriority w:val="9"/>
     <w:unhideWhenUsed/>
     <w:qFormat/>
@@ -6234,11 +6655,11 @@
       <w:szCs w:val="24"/>
     </w:rPr>
   </w:style>
-  <w:style w:type="paragraph" w:styleId="Ttulo4">
+  <w:style w:type="paragraph" w:styleId="Heading4">
     <w:name w:val="heading 4"/>
     <w:basedOn w:val="Normal"/>
     <w:next w:val="Normal"/>
-    <w:link w:val="Ttulo4Car"/>
+    <w:link w:val="Heading4Char"/>
     <w:uiPriority w:val="9"/>
     <w:unhideWhenUsed/>
     <w:qFormat/>
@@ -6256,12 +6677,13 @@
       <w:color w:val="2F5496" w:themeColor="accent1" w:themeShade="BF"/>
     </w:rPr>
   </w:style>
-  <w:style w:type="character" w:default="1" w:styleId="Fuentedeprrafopredeter">
+  <w:style w:type="character" w:default="1" w:styleId="DefaultParagraphFont">
     <w:name w:val="Default Paragraph Font"/>
     <w:uiPriority w:val="1"/>
+    <w:semiHidden/>
     <w:unhideWhenUsed/>
   </w:style>
-  <w:style w:type="table" w:default="1" w:styleId="Tablanormal">
+  <w:style w:type="table" w:default="1" w:styleId="TableNormal">
     <w:name w:val="Normal Table"/>
     <w:uiPriority w:val="99"/>
     <w:semiHidden/>
@@ -6276,15 +6698,15 @@
       </w:tblCellMar>
     </w:tblPr>
   </w:style>
-  <w:style w:type="numbering" w:default="1" w:styleId="Sinlista">
+  <w:style w:type="numbering" w:default="1" w:styleId="NoList">
     <w:name w:val="No List"/>
     <w:uiPriority w:val="99"/>
     <w:semiHidden/>
     <w:unhideWhenUsed/>
   </w:style>
-  <w:style w:type="table" w:styleId="Tablaconcuadrcula">
+  <w:style w:type="table" w:styleId="TableGrid">
     <w:name w:val="Table Grid"/>
-    <w:basedOn w:val="Tablanormal"/>
+    <w:basedOn w:val="TableNormal"/>
     <w:uiPriority w:val="39"/>
     <w:rsid w:val="00426BC0"/>
     <w:pPr>
@@ -6301,9 +6723,9 @@
       </w:tblBorders>
     </w:tblPr>
   </w:style>
-  <w:style w:type="paragraph" w:styleId="Sinespaciado">
+  <w:style w:type="paragraph" w:styleId="NoSpacing">
     <w:name w:val="No Spacing"/>
-    <w:link w:val="SinespaciadoCar"/>
+    <w:link w:val="NoSpacingChar"/>
     <w:uiPriority w:val="1"/>
     <w:qFormat/>
     <w:rsid w:val="00CF185B"/>
@@ -6315,10 +6737,10 @@
       <w:lang w:eastAsia="es-ES"/>
     </w:rPr>
   </w:style>
-  <w:style w:type="character" w:customStyle="1" w:styleId="SinespaciadoCar">
-    <w:name w:val="Sin espaciado Car"/>
-    <w:basedOn w:val="Fuentedeprrafopredeter"/>
-    <w:link w:val="Sinespaciado"/>
+  <w:style w:type="character" w:customStyle="1" w:styleId="NoSpacingChar">
+    <w:name w:val="No Spacing Char"/>
+    <w:basedOn w:val="DefaultParagraphFont"/>
+    <w:link w:val="NoSpacing"/>
     <w:uiPriority w:val="1"/>
     <w:rsid w:val="00CF185B"/>
     <w:rPr>
@@ -6326,10 +6748,10 @@
       <w:lang w:eastAsia="es-ES"/>
     </w:rPr>
   </w:style>
-  <w:style w:type="character" w:customStyle="1" w:styleId="Ttulo1Car">
-    <w:name w:val="Título 1 Car"/>
-    <w:basedOn w:val="Fuentedeprrafopredeter"/>
-    <w:link w:val="Ttulo1"/>
+  <w:style w:type="character" w:customStyle="1" w:styleId="Heading1Char">
+    <w:name w:val="Heading 1 Char"/>
+    <w:basedOn w:val="DefaultParagraphFont"/>
+    <w:link w:val="Heading1"/>
     <w:uiPriority w:val="9"/>
     <w:rsid w:val="009F33E4"/>
     <w:rPr>
@@ -6339,9 +6761,9 @@
       <w:szCs w:val="32"/>
     </w:rPr>
   </w:style>
-  <w:style w:type="paragraph" w:styleId="TtuloTDC">
+  <w:style w:type="paragraph" w:styleId="TOCHeading">
     <w:name w:val="TOC Heading"/>
-    <w:basedOn w:val="Ttulo1"/>
+    <w:basedOn w:val="Heading1"/>
     <w:next w:val="Normal"/>
     <w:uiPriority w:val="39"/>
     <w:unhideWhenUsed/>
@@ -6354,10 +6776,10 @@
       <w:lang w:eastAsia="es-ES"/>
     </w:rPr>
   </w:style>
-  <w:style w:type="paragraph" w:styleId="Encabezado">
+  <w:style w:type="paragraph" w:styleId="Header">
     <w:name w:val="header"/>
     <w:basedOn w:val="Normal"/>
-    <w:link w:val="EncabezadoCar"/>
+    <w:link w:val="HeaderChar"/>
     <w:uiPriority w:val="99"/>
     <w:unhideWhenUsed/>
     <w:rsid w:val="007C74F2"/>
@@ -6369,17 +6791,17 @@
       <w:spacing w:after="0" w:line="240" w:lineRule="auto"/>
     </w:pPr>
   </w:style>
-  <w:style w:type="character" w:customStyle="1" w:styleId="EncabezadoCar">
-    <w:name w:val="Encabezado Car"/>
-    <w:basedOn w:val="Fuentedeprrafopredeter"/>
-    <w:link w:val="Encabezado"/>
+  <w:style w:type="character" w:customStyle="1" w:styleId="HeaderChar">
+    <w:name w:val="Header Char"/>
+    <w:basedOn w:val="DefaultParagraphFont"/>
+    <w:link w:val="Header"/>
     <w:uiPriority w:val="99"/>
     <w:rsid w:val="007C74F2"/>
   </w:style>
-  <w:style w:type="paragraph" w:styleId="Piedepgina">
+  <w:style w:type="paragraph" w:styleId="Footer">
     <w:name w:val="footer"/>
     <w:basedOn w:val="Normal"/>
-    <w:link w:val="PiedepginaCar"/>
+    <w:link w:val="FooterChar"/>
     <w:uiPriority w:val="99"/>
     <w:unhideWhenUsed/>
     <w:rsid w:val="007C74F2"/>
@@ -6391,14 +6813,14 @@
       <w:spacing w:after="0" w:line="240" w:lineRule="auto"/>
     </w:pPr>
   </w:style>
-  <w:style w:type="character" w:customStyle="1" w:styleId="PiedepginaCar">
-    <w:name w:val="Pie de página Car"/>
-    <w:basedOn w:val="Fuentedeprrafopredeter"/>
-    <w:link w:val="Piedepgina"/>
+  <w:style w:type="character" w:customStyle="1" w:styleId="FooterChar">
+    <w:name w:val="Footer Char"/>
+    <w:basedOn w:val="DefaultParagraphFont"/>
+    <w:link w:val="Footer"/>
     <w:uiPriority w:val="99"/>
     <w:rsid w:val="007C74F2"/>
   </w:style>
-  <w:style w:type="paragraph" w:styleId="Prrafodelista">
+  <w:style w:type="paragraph" w:styleId="ListParagraph">
     <w:name w:val="List Paragraph"/>
     <w:basedOn w:val="Normal"/>
     <w:uiPriority w:val="34"/>
@@ -6409,10 +6831,10 @@
       <w:contextualSpacing/>
     </w:pPr>
   </w:style>
-  <w:style w:type="character" w:customStyle="1" w:styleId="Ttulo2Car">
-    <w:name w:val="Título 2 Car"/>
-    <w:basedOn w:val="Fuentedeprrafopredeter"/>
-    <w:link w:val="Ttulo2"/>
+  <w:style w:type="character" w:customStyle="1" w:styleId="Heading2Char">
+    <w:name w:val="Heading 2 Char"/>
+    <w:basedOn w:val="DefaultParagraphFont"/>
+    <w:link w:val="Heading2"/>
     <w:uiPriority w:val="9"/>
     <w:rsid w:val="007C74F2"/>
     <w:rPr>
@@ -6422,9 +6844,9 @@
       <w:szCs w:val="26"/>
     </w:rPr>
   </w:style>
-  <w:style w:type="table" w:styleId="Tablanormal5">
+  <w:style w:type="table" w:styleId="PlainTable5">
     <w:name w:val="Plain Table 5"/>
-    <w:basedOn w:val="Tablanormal"/>
+    <w:basedOn w:val="TableNormal"/>
     <w:uiPriority w:val="45"/>
     <w:rsid w:val="007C74F2"/>
     <w:pPr>
@@ -6542,7 +6964,7 @@
       </w:tcPr>
     </w:tblStylePr>
   </w:style>
-  <w:style w:type="paragraph" w:styleId="Descripcin">
+  <w:style w:type="paragraph" w:styleId="Caption">
     <w:name w:val="caption"/>
     <w:basedOn w:val="Normal"/>
     <w:next w:val="Normal"/>
@@ -6561,10 +6983,10 @@
       <w:szCs w:val="18"/>
     </w:rPr>
   </w:style>
-  <w:style w:type="character" w:customStyle="1" w:styleId="Ttulo3Car">
-    <w:name w:val="Título 3 Car"/>
-    <w:basedOn w:val="Fuentedeprrafopredeter"/>
-    <w:link w:val="Ttulo3"/>
+  <w:style w:type="character" w:customStyle="1" w:styleId="Heading3Char">
+    <w:name w:val="Heading 3 Char"/>
+    <w:basedOn w:val="DefaultParagraphFont"/>
+    <w:link w:val="Heading3"/>
     <w:uiPriority w:val="9"/>
     <w:rsid w:val="0027432A"/>
     <w:rPr>
@@ -6574,9 +6996,9 @@
       <w:szCs w:val="24"/>
     </w:rPr>
   </w:style>
-  <w:style w:type="table" w:styleId="Tablaconcuadrcula1clara-nfasis1">
+  <w:style w:type="table" w:styleId="GridTable1Light-Accent1">
     <w:name w:val="Grid Table 1 Light Accent 1"/>
-    <w:basedOn w:val="Tablanormal"/>
+    <w:basedOn w:val="TableNormal"/>
     <w:uiPriority w:val="46"/>
     <w:rsid w:val="0027432A"/>
     <w:pPr>
@@ -6631,10 +7053,10 @@
       </w:rPr>
     </w:tblStylePr>
   </w:style>
-  <w:style w:type="character" w:customStyle="1" w:styleId="Ttulo4Car">
-    <w:name w:val="Título 4 Car"/>
-    <w:basedOn w:val="Fuentedeprrafopredeter"/>
-    <w:link w:val="Ttulo4"/>
+  <w:style w:type="character" w:customStyle="1" w:styleId="Heading4Char">
+    <w:name w:val="Heading 4 Char"/>
+    <w:basedOn w:val="DefaultParagraphFont"/>
+    <w:link w:val="Heading4"/>
     <w:uiPriority w:val="9"/>
     <w:rsid w:val="00280B5C"/>
     <w:rPr>
@@ -6644,9 +7066,9 @@
       <w:color w:val="2F5496" w:themeColor="accent1" w:themeShade="BF"/>
     </w:rPr>
   </w:style>
-  <w:style w:type="table" w:styleId="Tablaconcuadrcula1clara-nfasis5">
+  <w:style w:type="table" w:styleId="GridTable1Light-Accent5">
     <w:name w:val="Grid Table 1 Light Accent 5"/>
-    <w:basedOn w:val="Tablanormal"/>
+    <w:basedOn w:val="TableNormal"/>
     <w:uiPriority w:val="46"/>
     <w:rsid w:val="00280B5C"/>
     <w:pPr>
@@ -6701,7 +7123,7 @@
       </w:rPr>
     </w:tblStylePr>
   </w:style>
-  <w:style w:type="paragraph" w:styleId="TDC1">
+  <w:style w:type="paragraph" w:styleId="TOC1">
     <w:name w:val="toc 1"/>
     <w:basedOn w:val="Normal"/>
     <w:next w:val="Normal"/>
@@ -6713,7 +7135,7 @@
       <w:spacing w:after="100"/>
     </w:pPr>
   </w:style>
-  <w:style w:type="paragraph" w:styleId="TDC2">
+  <w:style w:type="paragraph" w:styleId="TOC2">
     <w:name w:val="toc 2"/>
     <w:basedOn w:val="Normal"/>
     <w:next w:val="Normal"/>
@@ -6726,7 +7148,7 @@
       <w:ind w:left="220"/>
     </w:pPr>
   </w:style>
-  <w:style w:type="paragraph" w:styleId="TDC3">
+  <w:style w:type="paragraph" w:styleId="TOC3">
     <w:name w:val="toc 3"/>
     <w:basedOn w:val="Normal"/>
     <w:next w:val="Normal"/>
@@ -6739,9 +7161,9 @@
       <w:ind w:left="440"/>
     </w:pPr>
   </w:style>
-  <w:style w:type="character" w:styleId="Hipervnculo">
+  <w:style w:type="character" w:styleId="Hyperlink">
     <w:name w:val="Hyperlink"/>
-    <w:basedOn w:val="Fuentedeprrafopredeter"/>
+    <w:basedOn w:val="DefaultParagraphFont"/>
     <w:uiPriority w:val="99"/>
     <w:unhideWhenUsed/>
     <w:rsid w:val="005207B6"/>
@@ -6750,9 +7172,9 @@
       <w:u w:val="single"/>
     </w:rPr>
   </w:style>
-  <w:style w:type="table" w:styleId="Tablanormal1">
+  <w:style w:type="table" w:styleId="PlainTable1">
     <w:name w:val="Plain Table 1"/>
-    <w:basedOn w:val="Tablanormal"/>
+    <w:basedOn w:val="TableNormal"/>
     <w:uiPriority w:val="41"/>
     <w:rsid w:val="006920BF"/>
     <w:pPr>
@@ -6813,10 +7235,10 @@
       </w:tcPr>
     </w:tblStylePr>
   </w:style>
-  <w:style w:type="paragraph" w:styleId="Textodeglobo">
+  <w:style w:type="paragraph" w:styleId="BalloonText">
     <w:name w:val="Balloon Text"/>
     <w:basedOn w:val="Normal"/>
-    <w:link w:val="TextodegloboCar"/>
+    <w:link w:val="BalloonTextChar"/>
     <w:uiPriority w:val="99"/>
     <w:semiHidden/>
     <w:unhideWhenUsed/>
@@ -6830,10 +7252,10 @@
       <w:szCs w:val="18"/>
     </w:rPr>
   </w:style>
-  <w:style w:type="character" w:customStyle="1" w:styleId="TextodegloboCar">
-    <w:name w:val="Texto de globo Car"/>
-    <w:basedOn w:val="Fuentedeprrafopredeter"/>
-    <w:link w:val="Textodeglobo"/>
+  <w:style w:type="character" w:customStyle="1" w:styleId="BalloonTextChar">
+    <w:name w:val="Balloon Text Char"/>
+    <w:basedOn w:val="DefaultParagraphFont"/>
+    <w:link w:val="BalloonText"/>
     <w:uiPriority w:val="99"/>
     <w:semiHidden/>
     <w:rsid w:val="0090768C"/>
@@ -6843,9 +7265,9 @@
       <w:szCs w:val="18"/>
     </w:rPr>
   </w:style>
-  <w:style w:type="table" w:styleId="Tablaconcuadrcula6concolores">
+  <w:style w:type="table" w:styleId="GridTable6Colorful">
     <w:name w:val="Grid Table 6 Colorful"/>
-    <w:basedOn w:val="Tablanormal"/>
+    <w:basedOn w:val="TableNormal"/>
     <w:uiPriority w:val="51"/>
     <w:rsid w:val="00663B4C"/>
     <w:pPr>
@@ -6915,9 +7337,9 @@
       </w:tcPr>
     </w:tblStylePr>
   </w:style>
-  <w:style w:type="table" w:styleId="Tablaconcuadrcula6concolores-nfasis3">
+  <w:style w:type="table" w:styleId="GridTable6Colorful-Accent3">
     <w:name w:val="Grid Table 6 Colorful Accent 3"/>
-    <w:basedOn w:val="Tablanormal"/>
+    <w:basedOn w:val="TableNormal"/>
     <w:uiPriority w:val="51"/>
     <w:rsid w:val="00663B4C"/>
     <w:pPr>
@@ -6986,6 +7408,18 @@
         <w:shd w:val="clear" w:color="auto" w:fill="EDEDED" w:themeFill="accent3" w:themeFillTint="33"/>
       </w:tcPr>
     </w:tblStylePr>
+  </w:style>
+  <w:style w:type="character" w:styleId="FollowedHyperlink">
+    <w:name w:val="FollowedHyperlink"/>
+    <w:basedOn w:val="DefaultParagraphFont"/>
+    <w:uiPriority w:val="99"/>
+    <w:semiHidden/>
+    <w:unhideWhenUsed/>
+    <w:rsid w:val="00D01758"/>
+    <w:rPr>
+      <w:color w:val="954F72" w:themeColor="followedHyperlink"/>
+      <w:u w:val="single"/>
+    </w:rPr>
   </w:style>
 </w:styles>
 </file>
@@ -7060,13 +7494,6 @@
 
 <file path=word/glossary/fontTable.xml><?xml version="1.0" encoding="utf-8"?>
 <w:fonts xmlns:mc="http://schemas.openxmlformats.org/markup-compatibility/2006" xmlns:r="http://schemas.openxmlformats.org/officeDocument/2006/relationships" xmlns:w="http://schemas.openxmlformats.org/wordprocessingml/2006/main" xmlns:w14="http://schemas.microsoft.com/office/word/2010/wordml" xmlns:w15="http://schemas.microsoft.com/office/word/2012/wordml" xmlns:w16cid="http://schemas.microsoft.com/office/word/2016/wordml/cid" xmlns:w16se="http://schemas.microsoft.com/office/word/2015/wordml/symex" mc:Ignorable="w14 w15 w16se w16cid">
-  <w:font w:name="Times New Roman">
-    <w:panose1 w:val="02020603050405020304"/>
-    <w:charset w:val="00"/>
-    <w:family w:val="roman"/>
-    <w:pitch w:val="variable"/>
-    <w:sig w:usb0="E0002EFF" w:usb1="C000785B" w:usb2="00000009" w:usb3="00000000" w:csb0="000001FF" w:csb1="00000000"/>
-  </w:font>
   <w:font w:name="Calibri">
     <w:panose1 w:val="020F0502020204030204"/>
     <w:charset w:val="00"/>
@@ -7080,6 +7507,13 @@
     <w:family w:val="modern"/>
     <w:pitch w:val="fixed"/>
     <w:sig w:usb0="E0002EFF" w:usb1="C0007843" w:usb2="00000009" w:usb3="00000000" w:csb0="000001FF" w:csb1="00000000"/>
+  </w:font>
+  <w:font w:name="Times New Roman">
+    <w:panose1 w:val="02020603050405020304"/>
+    <w:charset w:val="00"/>
+    <w:family w:val="roman"/>
+    <w:pitch w:val="variable"/>
+    <w:sig w:usb0="E0002EFF" w:usb1="C000785B" w:usb2="00000009" w:usb3="00000000" w:csb0="000001FF" w:csb1="00000000"/>
   </w:font>
   <w:font w:name="Wingdings">
     <w:panose1 w:val="05000000000000000000"/>
@@ -7141,6 +7575,7 @@
     <w:rsid w:val="001B2631"/>
     <w:rsid w:val="002A0A84"/>
     <w:rsid w:val="003A60BE"/>
+    <w:rsid w:val="00446DB7"/>
     <w:rsid w:val="006C7713"/>
     <w:rsid w:val="008A52BE"/>
     <w:rsid w:val="00B84330"/>
@@ -7565,13 +8000,13 @@
     <w:name w:val="Normal"/>
     <w:qFormat/>
   </w:style>
-  <w:style w:type="character" w:default="1" w:styleId="Fuentedeprrafopredeter">
+  <w:style w:type="character" w:default="1" w:styleId="DefaultParagraphFont">
     <w:name w:val="Default Paragraph Font"/>
     <w:uiPriority w:val="1"/>
     <w:semiHidden/>
     <w:unhideWhenUsed/>
   </w:style>
-  <w:style w:type="table" w:default="1" w:styleId="Tablanormal">
+  <w:style w:type="table" w:default="1" w:styleId="TableNormal">
     <w:name w:val="Normal Table"/>
     <w:uiPriority w:val="99"/>
     <w:semiHidden/>
@@ -7586,7 +8021,7 @@
       </w:tblCellMar>
     </w:tblPr>
   </w:style>
-  <w:style w:type="numbering" w:default="1" w:styleId="Sinlista">
+  <w:style w:type="numbering" w:default="1" w:styleId="NoList">
     <w:name w:val="No List"/>
     <w:uiPriority w:val="99"/>
     <w:semiHidden/>
@@ -7899,7 +8334,7 @@
 </file>
 
 <file path=customXml/itemProps2.xml><?xml version="1.0" encoding="utf-8"?>
-<ds:datastoreItem xmlns:ds="http://schemas.openxmlformats.org/officeDocument/2006/customXml" ds:itemID="{66DB17D8-86AF-4849-BFA2-382F55BDB9AA}">
+<ds:datastoreItem xmlns:ds="http://schemas.openxmlformats.org/officeDocument/2006/customXml" ds:itemID="{3753CE61-430A-4DAD-BD9B-7A3B5C5833A1}">
   <ds:schemaRefs>
     <ds:schemaRef ds:uri="http://schemas.openxmlformats.org/officeDocument/2006/bibliography"/>
   </ds:schemaRefs>

</xml_diff>